<commit_message>
Added List capsules amount per type Requierement.
</commit_message>
<xml_diff>
--- a/docs/Trazabilidad Ana-Dis.docx
+++ b/docs/Trazabilidad Ana-Dis.docx
@@ -1,6 +1,6 @@
 
 <file path=word/document.xml><?xml version="1.0" encoding="utf-8"?>
-<w:document xmlns:wpc="http://schemas.microsoft.com/office/word/2010/wordprocessingCanvas" xmlns:cx="http://schemas.microsoft.com/office/drawing/2014/chartex" xmlns:cx1="http://schemas.microsoft.com/office/drawing/2015/9/8/chartex" xmlns:cx2="http://schemas.microsoft.com/office/drawing/2015/10/21/chartex" xmlns:cx3="http://schemas.microsoft.com/office/drawing/2016/5/9/chartex" xmlns:cx4="http://schemas.microsoft.com/office/drawing/2016/5/10/chartex" xmlns:cx5="http://schemas.microsoft.com/office/drawing/2016/5/11/chartex" xmlns:cx6="http://schemas.microsoft.com/office/drawing/2016/5/12/chartex" xmlns:cx7="http://schemas.microsoft.com/office/drawing/2016/5/13/chartex" xmlns:cx8="http://schemas.microsoft.com/office/drawing/2016/5/14/chartex" xmlns:mc="http://schemas.openxmlformats.org/markup-compatibility/2006" xmlns:aink="http://schemas.microsoft.com/office/drawing/2016/ink" xmlns:am3d="http://schemas.microsoft.com/office/drawing/2017/model3d" xmlns:o="urn:schemas-microsoft-com:office:office" xmlns:oel="http://schemas.microsoft.com/office/2019/extlst" xmlns:r="http://schemas.openxmlformats.org/officeDocument/2006/relationships" xmlns:m="http://schemas.openxmlformats.org/officeDocument/2006/math" xmlns:v="urn:schemas-microsoft-com:vml" xmlns:wp14="http://schemas.microsoft.com/office/word/2010/wordprocessingDrawing" xmlns:wp="http://schemas.openxmlformats.org/drawingml/2006/wordprocessingDrawing" xmlns:w10="urn:schemas-microsoft-com:office:word" xmlns:w="http://schemas.openxmlformats.org/wordprocessingml/2006/main" xmlns:w14="http://schemas.microsoft.com/office/word/2010/wordml" xmlns:w15="http://schemas.microsoft.com/office/word/2012/wordml" xmlns:w16cex="http://schemas.microsoft.com/office/word/2018/wordml/cex" xmlns:w16cid="http://schemas.microsoft.com/office/word/2016/wordml/cid" xmlns:w16="http://schemas.microsoft.com/office/word/2018/wordml" xmlns:w16sdtdh="http://schemas.microsoft.com/office/word/2020/wordml/sdtdatahash" xmlns:w16se="http://schemas.microsoft.com/office/word/2015/wordml/symex" xmlns:wpg="http://schemas.microsoft.com/office/word/2010/wordprocessingGroup" xmlns:wpi="http://schemas.microsoft.com/office/word/2010/wordprocessingInk" xmlns:wne="http://schemas.microsoft.com/office/word/2006/wordml" xmlns:wps="http://schemas.microsoft.com/office/word/2010/wordprocessingShape" mc:Ignorable="w14 w15 w16se w16cid w16 w16cex w16sdtdh wp14">
+<w:document xmlns:wpc="http://schemas.microsoft.com/office/word/2010/wordprocessingCanvas" xmlns:cx="http://schemas.microsoft.com/office/drawing/2014/chartex" xmlns:cx1="http://schemas.microsoft.com/office/drawing/2015/9/8/chartex" xmlns:cx2="http://schemas.microsoft.com/office/drawing/2015/10/21/chartex" xmlns:cx3="http://schemas.microsoft.com/office/drawing/2016/5/9/chartex" xmlns:cx4="http://schemas.microsoft.com/office/drawing/2016/5/10/chartex" xmlns:cx5="http://schemas.microsoft.com/office/drawing/2016/5/11/chartex" xmlns:cx6="http://schemas.microsoft.com/office/drawing/2016/5/12/chartex" xmlns:cx7="http://schemas.microsoft.com/office/drawing/2016/5/13/chartex" xmlns:cx8="http://schemas.microsoft.com/office/drawing/2016/5/14/chartex" xmlns:mc="http://schemas.openxmlformats.org/markup-compatibility/2006" xmlns:aink="http://schemas.microsoft.com/office/drawing/2016/ink" xmlns:am3d="http://schemas.microsoft.com/office/drawing/2017/model3d" xmlns:o="urn:schemas-microsoft-com:office:office" xmlns:oel="http://schemas.microsoft.com/office/2019/extlst" xmlns:r="http://schemas.openxmlformats.org/officeDocument/2006/relationships" xmlns:m="http://schemas.openxmlformats.org/officeDocument/2006/math" xmlns:v="urn:schemas-microsoft-com:vml" xmlns:wp14="http://schemas.microsoft.com/office/word/2010/wordprocessingDrawing" xmlns:wp="http://schemas.openxmlformats.org/drawingml/2006/wordprocessingDrawing" xmlns:w10="urn:schemas-microsoft-com:office:word" xmlns:w="http://schemas.openxmlformats.org/wordprocessingml/2006/main" xmlns:w14="http://schemas.microsoft.com/office/word/2010/wordml" xmlns:w15="http://schemas.microsoft.com/office/word/2012/wordml" xmlns:w16cex="http://schemas.microsoft.com/office/word/2018/wordml/cex" xmlns:w16cid="http://schemas.microsoft.com/office/word/2016/wordml/cid" xmlns:w16="http://schemas.microsoft.com/office/word/2018/wordml" xmlns:w16du="http://schemas.microsoft.com/office/word/2023/wordml/word16du" xmlns:w16sdtdh="http://schemas.microsoft.com/office/word/2020/wordml/sdtdatahash" xmlns:w16se="http://schemas.microsoft.com/office/word/2015/wordml/symex" xmlns:wpg="http://schemas.microsoft.com/office/word/2010/wordprocessingGroup" xmlns:wpi="http://schemas.microsoft.com/office/word/2010/wordprocessingInk" xmlns:wne="http://schemas.microsoft.com/office/word/2006/wordml" xmlns:wps="http://schemas.microsoft.com/office/word/2010/wordprocessingShape" mc:Ignorable="w14 w15 w16se w16cid w16 w16cex w16sdtdh wp14">
   <w:body>
     <w:tbl>
       <w:tblPr>
@@ -24,7 +24,7 @@
       <w:tblGrid>
         <w:gridCol w:w="4725"/>
         <w:gridCol w:w="2242"/>
-        <w:gridCol w:w="2744"/>
+        <w:gridCol w:w="3160"/>
       </w:tblGrid>
       <w:tr>
         <w:trPr>
@@ -137,7 +137,7 @@
         </w:tc>
         <w:tc>
           <w:tcPr>
-            <w:tcW w:w="2744" w:type="dxa"/>
+            <w:tcW w:w="3160" w:type="dxa"/>
             <w:tcBorders>
               <w:bottom w:val="single" w:sz="4" w:space="0" w:color="auto"/>
             </w:tcBorders>
@@ -259,7 +259,7 @@
         </w:tc>
         <w:tc>
           <w:tcPr>
-            <w:tcW w:w="2744" w:type="dxa"/>
+            <w:tcW w:w="3160" w:type="dxa"/>
             <w:tcBorders>
               <w:top w:val="single" w:sz="4" w:space="0" w:color="auto"/>
             </w:tcBorders>
@@ -365,7 +365,7 @@
         </w:tc>
         <w:tc>
           <w:tcPr>
-            <w:tcW w:w="2744" w:type="dxa"/>
+            <w:tcW w:w="3160" w:type="dxa"/>
             <w:shd w:val="clear" w:color="auto" w:fill="auto"/>
             <w:tcMar>
               <w:top w:w="100" w:type="dxa"/>
@@ -461,7 +461,7 @@
         </w:tc>
         <w:tc>
           <w:tcPr>
-            <w:tcW w:w="2744" w:type="dxa"/>
+            <w:tcW w:w="3160" w:type="dxa"/>
             <w:shd w:val="clear" w:color="auto" w:fill="auto"/>
             <w:tcMar>
               <w:top w:w="100" w:type="dxa"/>
@@ -569,7 +569,7 @@
         </w:tc>
         <w:tc>
           <w:tcPr>
-            <w:tcW w:w="2744" w:type="dxa"/>
+            <w:tcW w:w="3160" w:type="dxa"/>
             <w:tcBorders>
               <w:bottom w:val="single" w:sz="4" w:space="0" w:color="auto"/>
             </w:tcBorders>
@@ -688,7 +688,7 @@
         </w:tc>
         <w:tc>
           <w:tcPr>
-            <w:tcW w:w="2744" w:type="dxa"/>
+            <w:tcW w:w="3160" w:type="dxa"/>
             <w:tcBorders>
               <w:top w:val="single" w:sz="4" w:space="0" w:color="auto"/>
             </w:tcBorders>
@@ -787,7 +787,7 @@
         </w:tc>
         <w:tc>
           <w:tcPr>
-            <w:tcW w:w="2744" w:type="dxa"/>
+            <w:tcW w:w="3160" w:type="dxa"/>
             <w:tcBorders>
               <w:top w:val="single" w:sz="4" w:space="0" w:color="auto"/>
             </w:tcBorders>
@@ -893,7 +893,7 @@
         </w:tc>
         <w:tc>
           <w:tcPr>
-            <w:tcW w:w="2744" w:type="dxa"/>
+            <w:tcW w:w="3160" w:type="dxa"/>
             <w:shd w:val="clear" w:color="auto" w:fill="auto"/>
             <w:tcMar>
               <w:top w:w="100" w:type="dxa"/>
@@ -988,7 +988,7 @@
         </w:tc>
         <w:tc>
           <w:tcPr>
-            <w:tcW w:w="2744" w:type="dxa"/>
+            <w:tcW w:w="3160" w:type="dxa"/>
             <w:shd w:val="clear" w:color="auto" w:fill="auto"/>
             <w:tcMar>
               <w:top w:w="100" w:type="dxa"/>
@@ -1084,7 +1084,7 @@
         </w:tc>
         <w:tc>
           <w:tcPr>
-            <w:tcW w:w="2744" w:type="dxa"/>
+            <w:tcW w:w="3160" w:type="dxa"/>
             <w:shd w:val="clear" w:color="auto" w:fill="auto"/>
             <w:tcMar>
               <w:top w:w="100" w:type="dxa"/>
@@ -1187,7 +1187,7 @@
         </w:tc>
         <w:tc>
           <w:tcPr>
-            <w:tcW w:w="2744" w:type="dxa"/>
+            <w:tcW w:w="3160" w:type="dxa"/>
             <w:shd w:val="clear" w:color="auto" w:fill="auto"/>
             <w:tcMar>
               <w:top w:w="100" w:type="dxa"/>
@@ -1284,7 +1284,7 @@
         </w:tc>
         <w:tc>
           <w:tcPr>
-            <w:tcW w:w="2744" w:type="dxa"/>
+            <w:tcW w:w="3160" w:type="dxa"/>
             <w:shd w:val="clear" w:color="auto" w:fill="auto"/>
             <w:tcMar>
               <w:top w:w="100" w:type="dxa"/>
@@ -1381,7 +1381,7 @@
         </w:tc>
         <w:tc>
           <w:tcPr>
-            <w:tcW w:w="2744" w:type="dxa"/>
+            <w:tcW w:w="3160" w:type="dxa"/>
             <w:shd w:val="clear" w:color="auto" w:fill="auto"/>
             <w:tcMar>
               <w:top w:w="100" w:type="dxa"/>
@@ -1485,7 +1485,7 @@
         </w:tc>
         <w:tc>
           <w:tcPr>
-            <w:tcW w:w="2744" w:type="dxa"/>
+            <w:tcW w:w="3160" w:type="dxa"/>
             <w:tcBorders>
               <w:bottom w:val="single" w:sz="4" w:space="0" w:color="auto"/>
             </w:tcBorders>
@@ -1584,7 +1584,7 @@
         </w:tc>
         <w:tc>
           <w:tcPr>
-            <w:tcW w:w="2744" w:type="dxa"/>
+            <w:tcW w:w="3160" w:type="dxa"/>
             <w:tcBorders>
               <w:bottom w:val="single" w:sz="4" w:space="0" w:color="auto"/>
             </w:tcBorders>
@@ -1683,7 +1683,7 @@
         </w:tc>
         <w:tc>
           <w:tcPr>
-            <w:tcW w:w="2744" w:type="dxa"/>
+            <w:tcW w:w="3160" w:type="dxa"/>
             <w:tcBorders>
               <w:bottom w:val="single" w:sz="4" w:space="0" w:color="auto"/>
             </w:tcBorders>
@@ -1788,7 +1788,7 @@
         </w:tc>
         <w:tc>
           <w:tcPr>
-            <w:tcW w:w="2744" w:type="dxa"/>
+            <w:tcW w:w="3160" w:type="dxa"/>
             <w:tcBorders>
               <w:bottom w:val="single" w:sz="4" w:space="0" w:color="auto"/>
             </w:tcBorders>
@@ -1907,7 +1907,7 @@
         </w:tc>
         <w:tc>
           <w:tcPr>
-            <w:tcW w:w="2744" w:type="dxa"/>
+            <w:tcW w:w="3160" w:type="dxa"/>
             <w:tcBorders>
               <w:top w:val="single" w:sz="4" w:space="0" w:color="auto"/>
             </w:tcBorders>
@@ -2006,7 +2006,7 @@
         </w:tc>
         <w:tc>
           <w:tcPr>
-            <w:tcW w:w="2744" w:type="dxa"/>
+            <w:tcW w:w="3160" w:type="dxa"/>
             <w:shd w:val="clear" w:color="auto" w:fill="auto"/>
             <w:tcMar>
               <w:top w:w="100" w:type="dxa"/>
@@ -2112,7 +2112,7 @@
         </w:tc>
         <w:tc>
           <w:tcPr>
-            <w:tcW w:w="2744" w:type="dxa"/>
+            <w:tcW w:w="3160" w:type="dxa"/>
             <w:shd w:val="clear" w:color="auto" w:fill="auto"/>
             <w:tcMar>
               <w:top w:w="100" w:type="dxa"/>
@@ -2208,7 +2208,7 @@
         </w:tc>
         <w:tc>
           <w:tcPr>
-            <w:tcW w:w="2744" w:type="dxa"/>
+            <w:tcW w:w="3160" w:type="dxa"/>
             <w:shd w:val="clear" w:color="auto" w:fill="auto"/>
             <w:tcMar>
               <w:top w:w="100" w:type="dxa"/>
@@ -2304,7 +2304,7 @@
         </w:tc>
         <w:tc>
           <w:tcPr>
-            <w:tcW w:w="2744" w:type="dxa"/>
+            <w:tcW w:w="3160" w:type="dxa"/>
             <w:shd w:val="clear" w:color="auto" w:fill="auto"/>
             <w:tcMar>
               <w:top w:w="100" w:type="dxa"/>
@@ -2400,7 +2400,7 @@
         </w:tc>
         <w:tc>
           <w:tcPr>
-            <w:tcW w:w="2744" w:type="dxa"/>
+            <w:tcW w:w="3160" w:type="dxa"/>
             <w:shd w:val="clear" w:color="auto" w:fill="auto"/>
             <w:tcMar>
               <w:top w:w="100" w:type="dxa"/>
@@ -2506,7 +2506,7 @@
         </w:tc>
         <w:tc>
           <w:tcPr>
-            <w:tcW w:w="2744" w:type="dxa"/>
+            <w:tcW w:w="3160" w:type="dxa"/>
             <w:shd w:val="clear" w:color="auto" w:fill="auto"/>
             <w:tcMar>
               <w:top w:w="100" w:type="dxa"/>
@@ -2602,7 +2602,7 @@
         </w:tc>
         <w:tc>
           <w:tcPr>
-            <w:tcW w:w="2744" w:type="dxa"/>
+            <w:tcW w:w="3160" w:type="dxa"/>
             <w:shd w:val="clear" w:color="auto" w:fill="auto"/>
             <w:tcMar>
               <w:top w:w="100" w:type="dxa"/>
@@ -2698,7 +2698,7 @@
         </w:tc>
         <w:tc>
           <w:tcPr>
-            <w:tcW w:w="2744" w:type="dxa"/>
+            <w:tcW w:w="3160" w:type="dxa"/>
             <w:shd w:val="clear" w:color="auto" w:fill="auto"/>
             <w:tcMar>
               <w:top w:w="100" w:type="dxa"/>
@@ -2794,7 +2794,7 @@
         </w:tc>
         <w:tc>
           <w:tcPr>
-            <w:tcW w:w="2744" w:type="dxa"/>
+            <w:tcW w:w="3160" w:type="dxa"/>
             <w:shd w:val="clear" w:color="auto" w:fill="auto"/>
             <w:tcMar>
               <w:top w:w="100" w:type="dxa"/>
@@ -2900,7 +2900,7 @@
         </w:tc>
         <w:tc>
           <w:tcPr>
-            <w:tcW w:w="2744" w:type="dxa"/>
+            <w:tcW w:w="3160" w:type="dxa"/>
             <w:shd w:val="clear" w:color="auto" w:fill="auto"/>
             <w:tcMar>
               <w:top w:w="100" w:type="dxa"/>
@@ -2996,7 +2996,7 @@
         </w:tc>
         <w:tc>
           <w:tcPr>
-            <w:tcW w:w="2744" w:type="dxa"/>
+            <w:tcW w:w="3160" w:type="dxa"/>
             <w:shd w:val="clear" w:color="auto" w:fill="auto"/>
             <w:tcMar>
               <w:top w:w="100" w:type="dxa"/>
@@ -3092,7 +3092,7 @@
         </w:tc>
         <w:tc>
           <w:tcPr>
-            <w:tcW w:w="2744" w:type="dxa"/>
+            <w:tcW w:w="3160" w:type="dxa"/>
             <w:shd w:val="clear" w:color="auto" w:fill="auto"/>
             <w:tcMar>
               <w:top w:w="100" w:type="dxa"/>
@@ -3188,7 +3188,7 @@
         </w:tc>
         <w:tc>
           <w:tcPr>
-            <w:tcW w:w="2744" w:type="dxa"/>
+            <w:tcW w:w="3160" w:type="dxa"/>
             <w:shd w:val="clear" w:color="auto" w:fill="auto"/>
             <w:tcMar>
               <w:top w:w="100" w:type="dxa"/>
@@ -3284,7 +3284,7 @@
         </w:tc>
         <w:tc>
           <w:tcPr>
-            <w:tcW w:w="2744" w:type="dxa"/>
+            <w:tcW w:w="3160" w:type="dxa"/>
             <w:shd w:val="clear" w:color="auto" w:fill="auto"/>
             <w:tcMar>
               <w:top w:w="100" w:type="dxa"/>
@@ -3386,7 +3386,7 @@
         </w:tc>
         <w:tc>
           <w:tcPr>
-            <w:tcW w:w="2744" w:type="dxa"/>
+            <w:tcW w:w="3160" w:type="dxa"/>
             <w:shd w:val="clear" w:color="auto" w:fill="auto"/>
             <w:tcMar>
               <w:top w:w="100" w:type="dxa"/>
@@ -3489,7 +3489,7 @@
         </w:tc>
         <w:tc>
           <w:tcPr>
-            <w:tcW w:w="2744" w:type="dxa"/>
+            <w:tcW w:w="3160" w:type="dxa"/>
             <w:shd w:val="clear" w:color="auto" w:fill="auto"/>
             <w:tcMar>
               <w:top w:w="100" w:type="dxa"/>
@@ -3585,7 +3585,7 @@
         </w:tc>
         <w:tc>
           <w:tcPr>
-            <w:tcW w:w="2744" w:type="dxa"/>
+            <w:tcW w:w="3160" w:type="dxa"/>
             <w:shd w:val="clear" w:color="auto" w:fill="auto"/>
             <w:tcMar>
               <w:top w:w="100" w:type="dxa"/>
@@ -3712,7 +3712,7 @@
         </w:tc>
         <w:tc>
           <w:tcPr>
-            <w:tcW w:w="2744" w:type="dxa"/>
+            <w:tcW w:w="3160" w:type="dxa"/>
             <w:shd w:val="clear" w:color="auto" w:fill="auto"/>
             <w:tcMar>
               <w:top w:w="100" w:type="dxa"/>
@@ -3808,7 +3808,7 @@
         </w:tc>
         <w:tc>
           <w:tcPr>
-            <w:tcW w:w="2744" w:type="dxa"/>
+            <w:tcW w:w="3160" w:type="dxa"/>
             <w:shd w:val="clear" w:color="auto" w:fill="auto"/>
             <w:tcMar>
               <w:top w:w="100" w:type="dxa"/>
@@ -3904,7 +3904,7 @@
         </w:tc>
         <w:tc>
           <w:tcPr>
-            <w:tcW w:w="2744" w:type="dxa"/>
+            <w:tcW w:w="3160" w:type="dxa"/>
             <w:shd w:val="clear" w:color="auto" w:fill="auto"/>
             <w:tcMar>
               <w:top w:w="100" w:type="dxa"/>
@@ -4006,7 +4006,7 @@
         </w:tc>
         <w:tc>
           <w:tcPr>
-            <w:tcW w:w="2744" w:type="dxa"/>
+            <w:tcW w:w="3160" w:type="dxa"/>
             <w:shd w:val="clear" w:color="auto" w:fill="auto"/>
             <w:tcMar>
               <w:top w:w="100" w:type="dxa"/>
@@ -4101,7 +4101,7 @@
         </w:tc>
         <w:tc>
           <w:tcPr>
-            <w:tcW w:w="2744" w:type="dxa"/>
+            <w:tcW w:w="3160" w:type="dxa"/>
             <w:shd w:val="clear" w:color="auto" w:fill="auto"/>
             <w:tcMar>
               <w:top w:w="100" w:type="dxa"/>
@@ -4202,7 +4202,7 @@
         </w:tc>
         <w:tc>
           <w:tcPr>
-            <w:tcW w:w="2744" w:type="dxa"/>
+            <w:tcW w:w="3160" w:type="dxa"/>
             <w:shd w:val="clear" w:color="auto" w:fill="auto"/>
             <w:tcMar>
               <w:top w:w="100" w:type="dxa"/>
@@ -4304,7 +4304,7 @@
         </w:tc>
         <w:tc>
           <w:tcPr>
-            <w:tcW w:w="2744" w:type="dxa"/>
+            <w:tcW w:w="3160" w:type="dxa"/>
             <w:shd w:val="clear" w:color="auto" w:fill="auto"/>
             <w:tcMar>
               <w:top w:w="100" w:type="dxa"/>
@@ -4399,44 +4399,37 @@
         </w:tc>
         <w:tc>
           <w:tcPr>
-            <w:tcW w:w="2744" w:type="dxa"/>
-            <w:shd w:val="clear" w:color="auto" w:fill="auto"/>
-            <w:tcMar>
-              <w:top w:w="100" w:type="dxa"/>
-              <w:left w:w="100" w:type="dxa"/>
-              <w:bottom w:w="100" w:type="dxa"/>
-              <w:right w:w="100" w:type="dxa"/>
-            </w:tcMar>
-          </w:tcPr>
-          <w:p>
-            <w:pPr>
-              <w:widowControl w:val="0"/>
-              <w:pBdr>
-                <w:top w:val="nil"/>
-                <w:left w:val="nil"/>
-                <w:bottom w:val="nil"/>
-                <w:right w:val="nil"/>
-                <w:between w:val="nil"/>
-              </w:pBdr>
-              <w:spacing w:line="240" w:lineRule="auto"/>
-              <w:rPr>
-                <w:noProof/>
-                <w:lang w:val="es-CO"/>
-              </w:rPr>
-            </w:pPr>
-            <w:r>
-              <w:rPr>
-                <w:noProof/>
-                <w:lang w:val="es-CO"/>
-              </w:rPr>
-              <w:t>approveCapsule</w:t>
-            </w:r>
-            <w:r>
-              <w:rPr>
-                <w:noProof/>
-                <w:lang w:val="es-CO"/>
-              </w:rPr>
-              <w:t>()</w:t>
+            <w:tcW w:w="3160" w:type="dxa"/>
+            <w:shd w:val="clear" w:color="auto" w:fill="auto"/>
+            <w:tcMar>
+              <w:top w:w="100" w:type="dxa"/>
+              <w:left w:w="100" w:type="dxa"/>
+              <w:bottom w:w="100" w:type="dxa"/>
+              <w:right w:w="100" w:type="dxa"/>
+            </w:tcMar>
+          </w:tcPr>
+          <w:p>
+            <w:pPr>
+              <w:widowControl w:val="0"/>
+              <w:pBdr>
+                <w:top w:val="nil"/>
+                <w:left w:val="nil"/>
+                <w:bottom w:val="nil"/>
+                <w:right w:val="nil"/>
+                <w:between w:val="nil"/>
+              </w:pBdr>
+              <w:spacing w:line="240" w:lineRule="auto"/>
+              <w:rPr>
+                <w:noProof/>
+                <w:lang w:val="es-CO"/>
+              </w:rPr>
+            </w:pPr>
+            <w:r>
+              <w:rPr>
+                <w:noProof/>
+                <w:lang w:val="es-CO"/>
+              </w:rPr>
+              <w:t>approveCapsule()</w:t>
             </w:r>
           </w:p>
         </w:tc>
@@ -4508,7 +4501,7 @@
         </w:tc>
         <w:tc>
           <w:tcPr>
-            <w:tcW w:w="2744" w:type="dxa"/>
+            <w:tcW w:w="3160" w:type="dxa"/>
             <w:shd w:val="clear" w:color="auto" w:fill="auto"/>
             <w:tcMar>
               <w:top w:w="100" w:type="dxa"/>
@@ -4603,7 +4596,7 @@
         </w:tc>
         <w:tc>
           <w:tcPr>
-            <w:tcW w:w="2744" w:type="dxa"/>
+            <w:tcW w:w="3160" w:type="dxa"/>
             <w:shd w:val="clear" w:color="auto" w:fill="auto"/>
             <w:tcMar>
               <w:top w:w="100" w:type="dxa"/>
@@ -4713,7 +4706,7 @@
         </w:tc>
         <w:tc>
           <w:tcPr>
-            <w:tcW w:w="2744" w:type="dxa"/>
+            <w:tcW w:w="3160" w:type="dxa"/>
             <w:shd w:val="clear" w:color="auto" w:fill="auto"/>
             <w:tcMar>
               <w:top w:w="100" w:type="dxa"/>
@@ -4809,7 +4802,7 @@
         </w:tc>
         <w:tc>
           <w:tcPr>
-            <w:tcW w:w="2744" w:type="dxa"/>
+            <w:tcW w:w="3160" w:type="dxa"/>
             <w:shd w:val="clear" w:color="auto" w:fill="auto"/>
             <w:tcMar>
               <w:top w:w="100" w:type="dxa"/>
@@ -4905,7 +4898,7 @@
         </w:tc>
         <w:tc>
           <w:tcPr>
-            <w:tcW w:w="2744" w:type="dxa"/>
+            <w:tcW w:w="3160" w:type="dxa"/>
             <w:shd w:val="clear" w:color="auto" w:fill="auto"/>
             <w:tcMar>
               <w:top w:w="100" w:type="dxa"/>
@@ -5008,7 +5001,7 @@
         </w:tc>
         <w:tc>
           <w:tcPr>
-            <w:tcW w:w="2744" w:type="dxa"/>
+            <w:tcW w:w="3160" w:type="dxa"/>
             <w:shd w:val="clear" w:color="auto" w:fill="auto"/>
             <w:tcMar>
               <w:top w:w="100" w:type="dxa"/>
@@ -5104,7 +5097,7 @@
         </w:tc>
         <w:tc>
           <w:tcPr>
-            <w:tcW w:w="2744" w:type="dxa"/>
+            <w:tcW w:w="3160" w:type="dxa"/>
             <w:shd w:val="clear" w:color="auto" w:fill="auto"/>
             <w:tcMar>
               <w:top w:w="100" w:type="dxa"/>
@@ -5207,7 +5200,7 @@
         </w:tc>
         <w:tc>
           <w:tcPr>
-            <w:tcW w:w="2744" w:type="dxa"/>
+            <w:tcW w:w="3160" w:type="dxa"/>
             <w:shd w:val="clear" w:color="auto" w:fill="auto"/>
             <w:tcMar>
               <w:top w:w="100" w:type="dxa"/>
@@ -5303,7 +5296,7 @@
         </w:tc>
         <w:tc>
           <w:tcPr>
-            <w:tcW w:w="2744" w:type="dxa"/>
+            <w:tcW w:w="3160" w:type="dxa"/>
             <w:shd w:val="clear" w:color="auto" w:fill="auto"/>
             <w:tcMar>
               <w:top w:w="100" w:type="dxa"/>
@@ -5405,7 +5398,7 @@
         </w:tc>
         <w:tc>
           <w:tcPr>
-            <w:tcW w:w="2744" w:type="dxa"/>
+            <w:tcW w:w="3160" w:type="dxa"/>
             <w:shd w:val="clear" w:color="auto" w:fill="auto"/>
             <w:tcMar>
               <w:top w:w="100" w:type="dxa"/>
@@ -5507,7 +5500,7 @@
         </w:tc>
         <w:tc>
           <w:tcPr>
-            <w:tcW w:w="2744" w:type="dxa"/>
+            <w:tcW w:w="3160" w:type="dxa"/>
             <w:shd w:val="clear" w:color="auto" w:fill="auto"/>
             <w:tcMar>
               <w:top w:w="100" w:type="dxa"/>
@@ -5617,7 +5610,7 @@
         </w:tc>
         <w:tc>
           <w:tcPr>
-            <w:tcW w:w="2744" w:type="dxa"/>
+            <w:tcW w:w="3160" w:type="dxa"/>
             <w:shd w:val="clear" w:color="auto" w:fill="auto"/>
             <w:tcMar>
               <w:top w:w="100" w:type="dxa"/>
@@ -5713,7 +5706,7 @@
         </w:tc>
         <w:tc>
           <w:tcPr>
-            <w:tcW w:w="2744" w:type="dxa"/>
+            <w:tcW w:w="3160" w:type="dxa"/>
             <w:shd w:val="clear" w:color="auto" w:fill="auto"/>
             <w:tcMar>
               <w:top w:w="100" w:type="dxa"/>
@@ -5816,37 +5809,44 @@
         </w:tc>
         <w:tc>
           <w:tcPr>
-            <w:tcW w:w="2744" w:type="dxa"/>
-            <w:shd w:val="clear" w:color="auto" w:fill="auto"/>
-            <w:tcMar>
-              <w:top w:w="100" w:type="dxa"/>
-              <w:left w:w="100" w:type="dxa"/>
-              <w:bottom w:w="100" w:type="dxa"/>
-              <w:right w:w="100" w:type="dxa"/>
-            </w:tcMar>
-          </w:tcPr>
-          <w:p>
-            <w:pPr>
-              <w:widowControl w:val="0"/>
-              <w:pBdr>
-                <w:top w:val="nil"/>
-                <w:left w:val="nil"/>
-                <w:bottom w:val="nil"/>
-                <w:right w:val="nil"/>
-                <w:between w:val="nil"/>
-              </w:pBdr>
-              <w:spacing w:line="240" w:lineRule="auto"/>
-              <w:rPr>
-                <w:noProof/>
-                <w:lang w:val="es-CO"/>
-              </w:rPr>
-            </w:pPr>
-            <w:r>
-              <w:rPr>
-                <w:noProof/>
-                <w:lang w:val="es-CO"/>
-              </w:rPr>
-              <w:t>calcCapsulesAmount()</w:t>
+            <w:tcW w:w="3160" w:type="dxa"/>
+            <w:shd w:val="clear" w:color="auto" w:fill="auto"/>
+            <w:tcMar>
+              <w:top w:w="100" w:type="dxa"/>
+              <w:left w:w="100" w:type="dxa"/>
+              <w:bottom w:w="100" w:type="dxa"/>
+              <w:right w:w="100" w:type="dxa"/>
+            </w:tcMar>
+          </w:tcPr>
+          <w:p>
+            <w:pPr>
+              <w:widowControl w:val="0"/>
+              <w:pBdr>
+                <w:top w:val="nil"/>
+                <w:left w:val="nil"/>
+                <w:bottom w:val="nil"/>
+                <w:right w:val="nil"/>
+                <w:between w:val="nil"/>
+              </w:pBdr>
+              <w:spacing w:line="240" w:lineRule="auto"/>
+              <w:rPr>
+                <w:noProof/>
+                <w:lang w:val="es-CO"/>
+              </w:rPr>
+            </w:pPr>
+            <w:r>
+              <w:rPr>
+                <w:noProof/>
+                <w:lang w:val="es-CO"/>
+              </w:rPr>
+              <w:t>list</w:t>
+            </w:r>
+            <w:r>
+              <w:rPr>
+                <w:noProof/>
+                <w:lang w:val="es-CO"/>
+              </w:rPr>
+              <w:t>CapsulesAmount()</w:t>
             </w:r>
           </w:p>
         </w:tc>
@@ -5912,7 +5912,7 @@
         </w:tc>
         <w:tc>
           <w:tcPr>
-            <w:tcW w:w="2744" w:type="dxa"/>
+            <w:tcW w:w="3160" w:type="dxa"/>
             <w:shd w:val="clear" w:color="auto" w:fill="auto"/>
             <w:tcMar>
               <w:top w:w="100" w:type="dxa"/>
@@ -6015,37 +6015,44 @@
         </w:tc>
         <w:tc>
           <w:tcPr>
-            <w:tcW w:w="2744" w:type="dxa"/>
-            <w:shd w:val="clear" w:color="auto" w:fill="auto"/>
-            <w:tcMar>
-              <w:top w:w="100" w:type="dxa"/>
-              <w:left w:w="100" w:type="dxa"/>
-              <w:bottom w:w="100" w:type="dxa"/>
-              <w:right w:w="100" w:type="dxa"/>
-            </w:tcMar>
-          </w:tcPr>
-          <w:p>
-            <w:pPr>
-              <w:widowControl w:val="0"/>
-              <w:pBdr>
-                <w:top w:val="nil"/>
-                <w:left w:val="nil"/>
-                <w:bottom w:val="nil"/>
-                <w:right w:val="nil"/>
-                <w:between w:val="nil"/>
-              </w:pBdr>
-              <w:spacing w:line="240" w:lineRule="auto"/>
-              <w:rPr>
-                <w:noProof/>
-                <w:lang w:val="es-CO"/>
-              </w:rPr>
-            </w:pPr>
-            <w:r>
-              <w:rPr>
-                <w:noProof/>
-                <w:lang w:val="es-CO"/>
-              </w:rPr>
-              <w:t>calcCapsulesAmount()</w:t>
+            <w:tcW w:w="3160" w:type="dxa"/>
+            <w:shd w:val="clear" w:color="auto" w:fill="auto"/>
+            <w:tcMar>
+              <w:top w:w="100" w:type="dxa"/>
+              <w:left w:w="100" w:type="dxa"/>
+              <w:bottom w:w="100" w:type="dxa"/>
+              <w:right w:w="100" w:type="dxa"/>
+            </w:tcMar>
+          </w:tcPr>
+          <w:p>
+            <w:pPr>
+              <w:widowControl w:val="0"/>
+              <w:pBdr>
+                <w:top w:val="nil"/>
+                <w:left w:val="nil"/>
+                <w:bottom w:val="nil"/>
+                <w:right w:val="nil"/>
+                <w:between w:val="nil"/>
+              </w:pBdr>
+              <w:spacing w:line="240" w:lineRule="auto"/>
+              <w:rPr>
+                <w:noProof/>
+                <w:lang w:val="es-CO"/>
+              </w:rPr>
+            </w:pPr>
+            <w:r>
+              <w:rPr>
+                <w:noProof/>
+                <w:lang w:val="es-CO"/>
+              </w:rPr>
+              <w:t>getCapsulesAmountPerType</w:t>
+            </w:r>
+            <w:r>
+              <w:rPr>
+                <w:noProof/>
+                <w:lang w:val="es-CO"/>
+              </w:rPr>
+              <w:t>()</w:t>
             </w:r>
           </w:p>
         </w:tc>
@@ -6111,7 +6118,7 @@
         </w:tc>
         <w:tc>
           <w:tcPr>
-            <w:tcW w:w="2744" w:type="dxa"/>
+            <w:tcW w:w="3160" w:type="dxa"/>
             <w:shd w:val="clear" w:color="auto" w:fill="auto"/>
             <w:tcMar>
               <w:top w:w="100" w:type="dxa"/>
@@ -6214,37 +6221,37 @@
         </w:tc>
         <w:tc>
           <w:tcPr>
-            <w:tcW w:w="2744" w:type="dxa"/>
-            <w:shd w:val="clear" w:color="auto" w:fill="auto"/>
-            <w:tcMar>
-              <w:top w:w="100" w:type="dxa"/>
-              <w:left w:w="100" w:type="dxa"/>
-              <w:bottom w:w="100" w:type="dxa"/>
-              <w:right w:w="100" w:type="dxa"/>
-            </w:tcMar>
-          </w:tcPr>
-          <w:p>
-            <w:pPr>
-              <w:widowControl w:val="0"/>
-              <w:pBdr>
-                <w:top w:val="nil"/>
-                <w:left w:val="nil"/>
-                <w:bottom w:val="nil"/>
-                <w:right w:val="nil"/>
-                <w:between w:val="nil"/>
-              </w:pBdr>
-              <w:spacing w:line="240" w:lineRule="auto"/>
-              <w:rPr>
-                <w:noProof/>
-                <w:lang w:val="es-CO"/>
-              </w:rPr>
-            </w:pPr>
-            <w:r>
-              <w:rPr>
-                <w:noProof/>
-                <w:lang w:val="es-CO"/>
-              </w:rPr>
-              <w:t>getAmountCapsForType()</w:t>
+            <w:tcW w:w="3160" w:type="dxa"/>
+            <w:shd w:val="clear" w:color="auto" w:fill="auto"/>
+            <w:tcMar>
+              <w:top w:w="100" w:type="dxa"/>
+              <w:left w:w="100" w:type="dxa"/>
+              <w:bottom w:w="100" w:type="dxa"/>
+              <w:right w:w="100" w:type="dxa"/>
+            </w:tcMar>
+          </w:tcPr>
+          <w:p>
+            <w:pPr>
+              <w:widowControl w:val="0"/>
+              <w:pBdr>
+                <w:top w:val="nil"/>
+                <w:left w:val="nil"/>
+                <w:bottom w:val="nil"/>
+                <w:right w:val="nil"/>
+                <w:between w:val="nil"/>
+              </w:pBdr>
+              <w:spacing w:line="240" w:lineRule="auto"/>
+              <w:rPr>
+                <w:noProof/>
+                <w:lang w:val="es-CO"/>
+              </w:rPr>
+            </w:pPr>
+            <w:r>
+              <w:rPr>
+                <w:noProof/>
+                <w:lang w:val="es-CO"/>
+              </w:rPr>
+              <w:t>getCapsulesAmountPerType()</w:t>
             </w:r>
           </w:p>
         </w:tc>
@@ -6310,7 +6317,7 @@
         </w:tc>
         <w:tc>
           <w:tcPr>
-            <w:tcW w:w="2744" w:type="dxa"/>
+            <w:tcW w:w="3160" w:type="dxa"/>
             <w:shd w:val="clear" w:color="auto" w:fill="auto"/>
             <w:tcMar>
               <w:top w:w="100" w:type="dxa"/>
@@ -6420,7 +6427,7 @@
         </w:tc>
         <w:tc>
           <w:tcPr>
-            <w:tcW w:w="2744" w:type="dxa"/>
+            <w:tcW w:w="3160" w:type="dxa"/>
             <w:shd w:val="clear" w:color="auto" w:fill="auto"/>
             <w:tcMar>
               <w:top w:w="100" w:type="dxa"/>
@@ -6516,7 +6523,7 @@
         </w:tc>
         <w:tc>
           <w:tcPr>
-            <w:tcW w:w="2744" w:type="dxa"/>
+            <w:tcW w:w="3160" w:type="dxa"/>
             <w:shd w:val="clear" w:color="auto" w:fill="auto"/>
             <w:tcMar>
               <w:top w:w="100" w:type="dxa"/>
@@ -6619,7 +6626,7 @@
         </w:tc>
         <w:tc>
           <w:tcPr>
-            <w:tcW w:w="2744" w:type="dxa"/>
+            <w:tcW w:w="3160" w:type="dxa"/>
             <w:shd w:val="clear" w:color="auto" w:fill="auto"/>
             <w:tcMar>
               <w:top w:w="100" w:type="dxa"/>
@@ -6715,7 +6722,7 @@
         </w:tc>
         <w:tc>
           <w:tcPr>
-            <w:tcW w:w="2744" w:type="dxa"/>
+            <w:tcW w:w="3160" w:type="dxa"/>
             <w:shd w:val="clear" w:color="auto" w:fill="auto"/>
             <w:tcMar>
               <w:top w:w="100" w:type="dxa"/>
@@ -6811,7 +6818,7 @@
         </w:tc>
         <w:tc>
           <w:tcPr>
-            <w:tcW w:w="2744" w:type="dxa"/>
+            <w:tcW w:w="3160" w:type="dxa"/>
             <w:shd w:val="clear" w:color="auto" w:fill="auto"/>
             <w:tcMar>
               <w:top w:w="100" w:type="dxa"/>
@@ -6914,7 +6921,7 @@
         </w:tc>
         <w:tc>
           <w:tcPr>
-            <w:tcW w:w="2744" w:type="dxa"/>
+            <w:tcW w:w="3160" w:type="dxa"/>
             <w:shd w:val="clear" w:color="auto" w:fill="auto"/>
             <w:tcMar>
               <w:top w:w="100" w:type="dxa"/>
@@ -7010,7 +7017,7 @@
         </w:tc>
         <w:tc>
           <w:tcPr>
-            <w:tcW w:w="2744" w:type="dxa"/>
+            <w:tcW w:w="3160" w:type="dxa"/>
             <w:shd w:val="clear" w:color="auto" w:fill="auto"/>
             <w:tcMar>
               <w:top w:w="100" w:type="dxa"/>
@@ -7113,7 +7120,7 @@
         </w:tc>
         <w:tc>
           <w:tcPr>
-            <w:tcW w:w="2744" w:type="dxa"/>
+            <w:tcW w:w="3160" w:type="dxa"/>
             <w:shd w:val="clear" w:color="auto" w:fill="auto"/>
             <w:tcMar>
               <w:top w:w="100" w:type="dxa"/>
@@ -7209,7 +7216,7 @@
         </w:tc>
         <w:tc>
           <w:tcPr>
-            <w:tcW w:w="2744" w:type="dxa"/>
+            <w:tcW w:w="3160" w:type="dxa"/>
             <w:shd w:val="clear" w:color="auto" w:fill="auto"/>
             <w:tcMar>
               <w:top w:w="100" w:type="dxa"/>
@@ -7311,7 +7318,7 @@
         </w:tc>
         <w:tc>
           <w:tcPr>
-            <w:tcW w:w="2744" w:type="dxa"/>
+            <w:tcW w:w="3160" w:type="dxa"/>
             <w:shd w:val="clear" w:color="auto" w:fill="auto"/>
             <w:tcMar>
               <w:top w:w="100" w:type="dxa"/>
@@ -7420,7 +7427,7 @@
         </w:tc>
         <w:tc>
           <w:tcPr>
-            <w:tcW w:w="2744" w:type="dxa"/>
+            <w:tcW w:w="3160" w:type="dxa"/>
             <w:shd w:val="clear" w:color="auto" w:fill="auto"/>
             <w:tcMar>
               <w:top w:w="100" w:type="dxa"/>
@@ -7522,7 +7529,7 @@
         </w:tc>
         <w:tc>
           <w:tcPr>
-            <w:tcW w:w="2744" w:type="dxa"/>
+            <w:tcW w:w="3160" w:type="dxa"/>
             <w:shd w:val="clear" w:color="auto" w:fill="auto"/>
             <w:tcMar>
               <w:top w:w="100" w:type="dxa"/>
@@ -7639,7 +7646,7 @@
         </w:tc>
         <w:tc>
           <w:tcPr>
-            <w:tcW w:w="2744" w:type="dxa"/>
+            <w:tcW w:w="3160" w:type="dxa"/>
             <w:shd w:val="clear" w:color="auto" w:fill="auto"/>
             <w:tcMar>
               <w:top w:w="100" w:type="dxa"/>
@@ -7735,7 +7742,7 @@
         </w:tc>
         <w:tc>
           <w:tcPr>
-            <w:tcW w:w="2744" w:type="dxa"/>
+            <w:tcW w:w="3160" w:type="dxa"/>
             <w:shd w:val="clear" w:color="auto" w:fill="auto"/>
             <w:tcMar>
               <w:top w:w="100" w:type="dxa"/>
@@ -7837,7 +7844,7 @@
         </w:tc>
         <w:tc>
           <w:tcPr>
-            <w:tcW w:w="2744" w:type="dxa"/>
+            <w:tcW w:w="3160" w:type="dxa"/>
             <w:shd w:val="clear" w:color="auto" w:fill="auto"/>
             <w:tcMar>
               <w:top w:w="100" w:type="dxa"/>
@@ -7946,7 +7953,7 @@
         </w:tc>
         <w:tc>
           <w:tcPr>
-            <w:tcW w:w="2744" w:type="dxa"/>
+            <w:tcW w:w="3160" w:type="dxa"/>
             <w:shd w:val="clear" w:color="auto" w:fill="auto"/>
             <w:tcMar>
               <w:top w:w="100" w:type="dxa"/>
@@ -8050,7 +8057,7 @@
         </w:tc>
         <w:tc>
           <w:tcPr>
-            <w:tcW w:w="2744" w:type="dxa"/>
+            <w:tcW w:w="3160" w:type="dxa"/>
             <w:shd w:val="clear" w:color="auto" w:fill="auto"/>
             <w:tcMar>
               <w:top w:w="100" w:type="dxa"/>
@@ -8147,7 +8154,7 @@
         </w:tc>
         <w:tc>
           <w:tcPr>
-            <w:tcW w:w="2744" w:type="dxa"/>
+            <w:tcW w:w="3160" w:type="dxa"/>
             <w:shd w:val="clear" w:color="auto" w:fill="auto"/>
             <w:tcMar>
               <w:top w:w="100" w:type="dxa"/>
@@ -8249,7 +8256,7 @@
         </w:tc>
         <w:tc>
           <w:tcPr>
-            <w:tcW w:w="2744" w:type="dxa"/>
+            <w:tcW w:w="3160" w:type="dxa"/>
             <w:shd w:val="clear" w:color="auto" w:fill="auto"/>
             <w:tcMar>
               <w:top w:w="100" w:type="dxa"/>
@@ -8352,7 +8359,7 @@
         </w:tc>
         <w:tc>
           <w:tcPr>
-            <w:tcW w:w="2744" w:type="dxa"/>
+            <w:tcW w:w="3160" w:type="dxa"/>
             <w:shd w:val="clear" w:color="auto" w:fill="auto"/>
             <w:tcMar>
               <w:top w:w="100" w:type="dxa"/>
@@ -8448,7 +8455,7 @@
         </w:tc>
         <w:tc>
           <w:tcPr>
-            <w:tcW w:w="2744" w:type="dxa"/>
+            <w:tcW w:w="3160" w:type="dxa"/>
             <w:shd w:val="clear" w:color="auto" w:fill="auto"/>
             <w:tcMar>
               <w:top w:w="100" w:type="dxa"/>
@@ -8571,7 +8578,7 @@
         </w:tc>
         <w:tc>
           <w:tcPr>
-            <w:tcW w:w="2744" w:type="dxa"/>
+            <w:tcW w:w="3160" w:type="dxa"/>
             <w:shd w:val="clear" w:color="auto" w:fill="auto"/>
             <w:tcMar>
               <w:top w:w="100" w:type="dxa"/>
@@ -8681,7 +8688,7 @@
         </w:tc>
         <w:tc>
           <w:tcPr>
-            <w:tcW w:w="2744" w:type="dxa"/>
+            <w:tcW w:w="3160" w:type="dxa"/>
             <w:shd w:val="clear" w:color="auto" w:fill="auto"/>
             <w:tcMar>
               <w:top w:w="100" w:type="dxa"/>
@@ -8777,7 +8784,7 @@
         </w:tc>
         <w:tc>
           <w:tcPr>
-            <w:tcW w:w="2744" w:type="dxa"/>
+            <w:tcW w:w="3160" w:type="dxa"/>
             <w:shd w:val="clear" w:color="auto" w:fill="auto"/>
             <w:tcMar>
               <w:top w:w="100" w:type="dxa"/>
@@ -8879,7 +8886,7 @@
         </w:tc>
         <w:tc>
           <w:tcPr>
-            <w:tcW w:w="2744" w:type="dxa"/>
+            <w:tcW w:w="3160" w:type="dxa"/>
             <w:shd w:val="clear" w:color="auto" w:fill="auto"/>
             <w:tcMar>
               <w:top w:w="100" w:type="dxa"/>
@@ -8988,7 +8995,7 @@
         </w:tc>
         <w:tc>
           <w:tcPr>
-            <w:tcW w:w="2744" w:type="dxa"/>
+            <w:tcW w:w="3160" w:type="dxa"/>
             <w:shd w:val="clear" w:color="auto" w:fill="auto"/>
             <w:tcMar>
               <w:top w:w="100" w:type="dxa"/>
@@ -9097,7 +9104,7 @@
         </w:tc>
         <w:tc>
           <w:tcPr>
-            <w:tcW w:w="2744" w:type="dxa"/>
+            <w:tcW w:w="3160" w:type="dxa"/>
             <w:shd w:val="clear" w:color="auto" w:fill="auto"/>
             <w:tcMar>
               <w:top w:w="100" w:type="dxa"/>

</xml_diff>